<commit_message>
Retrospectiva Sprint 1 Actualizado
</commit_message>
<xml_diff>
--- a/documentacion/Retrospectiva Sprint 1.docx
+++ b/documentacion/Retrospectiva Sprint 1.docx
@@ -36,7 +36,26 @@
         </w:numPr>
       </w:pPr>
       <w:r>
-        <w:t>Priorizar el desarrollo ágil apoyándonos en frameworks modernos.</w:t>
+        <w:t xml:space="preserve">Priorizar el desarrollo ágil apoyándonos en </w:t>
+      </w:r>
+      <w:proofErr w:type="spellStart"/>
+      <w:r>
+        <w:t>frameworks</w:t>
+      </w:r>
+      <w:proofErr w:type="spellEnd"/>
+      <w:r>
+        <w:t xml:space="preserve"> modernos.</w:t>
+      </w:r>
+      <w:r>
+        <w:t xml:space="preserve"> (Play2 vs </w:t>
+      </w:r>
+      <w:proofErr w:type="spellStart"/>
+      <w:r>
+        <w:t>RoR</w:t>
+      </w:r>
+      <w:proofErr w:type="spellEnd"/>
+      <w:r>
+        <w:t>)</w:t>
       </w:r>
     </w:p>
     <w:p>
@@ -61,6 +80,38 @@
       </w:pPr>
       <w:r>
         <w:t>Compromiso para reunirnos.</w:t>
+      </w:r>
+    </w:p>
+    <w:p>
+      <w:pPr>
+        <w:pStyle w:val="ListParagraph"/>
+        <w:numPr>
+          <w:ilvl w:val="0"/>
+          <w:numId w:val="1"/>
+        </w:numPr>
+      </w:pPr>
+      <w:r>
+        <w:t>No darnos por vencidos y confiar en nuestra capacidad.</w:t>
+      </w:r>
+    </w:p>
+    <w:p>
+      <w:pPr>
+        <w:pStyle w:val="ListParagraph"/>
+        <w:numPr>
+          <w:ilvl w:val="0"/>
+          <w:numId w:val="1"/>
+        </w:numPr>
+      </w:pPr>
+      <w:r>
+        <w:t xml:space="preserve">Perseverar en la obtención de requisitos de parte de los </w:t>
+      </w:r>
+      <w:proofErr w:type="spellStart"/>
+      <w:r>
+        <w:t>Stakeholders</w:t>
+      </w:r>
+      <w:proofErr w:type="spellEnd"/>
+      <w:r>
+        <w:t xml:space="preserve"> a pesar de las limitaciones de tiempo que ellos presentan.</w:t>
       </w:r>
     </w:p>
     <w:p>

</xml_diff>